<commit_message>
modified fintech app description
</commit_message>
<xml_diff>
--- a/ML_projects/FintechApp/Info on use cases in Fintech.docx
+++ b/ML_projects/FintechApp/Info on use cases in Fintech.docx
@@ -43,7 +43,16 @@
     </w:p>
     <w:p>
       <w:r>
-        <w:t>Predicted accuracy was 76% and we need extend offers for other users.</w:t>
+        <w:t xml:space="preserve">Predicted accuracy was 76% and we need </w:t>
+      </w:r>
+      <w:r>
+        <w:t>not</w:t>
+      </w:r>
+      <w:r>
+        <w:t xml:space="preserve"> extend offer to other users and we can target specific users by this anaysis</w:t>
+      </w:r>
+      <w:r>
+        <w:t>.</w:t>
       </w:r>
     </w:p>
     <w:p>
@@ -65,15 +74,7 @@
     </w:p>
     <w:p>
       <w:r>
-        <w:t xml:space="preserve">Python – </w:t>
-      </w:r>
-      <w:proofErr w:type="spellStart"/>
-      <w:r>
-        <w:t>Numpy</w:t>
-      </w:r>
-      <w:proofErr w:type="spellEnd"/>
-      <w:r>
-        <w:t xml:space="preserve"> and Pandas - Data Manipulation and formatting</w:t>
+        <w:t>Python – Numpy and Pandas - Data Manipulation and formatting</w:t>
       </w:r>
     </w:p>
     <w:p>

</xml_diff>

<commit_message>
updated the info on the model
</commit_message>
<xml_diff>
--- a/ML_projects/FintechApp/Info on use cases in Fintech.docx
+++ b/ML_projects/FintechApp/Info on use cases in Fintech.docx
@@ -42,6 +42,7 @@
       </w:r>
     </w:p>
     <w:p>
+      <w:bookmarkStart w:id="1" w:name="_Hlk162193174"/>
       <w:r>
         <w:t xml:space="preserve">Predicted accuracy was 76% and we need </w:t>
       </w:r>
@@ -49,12 +50,19 @@
         <w:t>not</w:t>
       </w:r>
       <w:r>
-        <w:t xml:space="preserve"> extend offer to other users and we can target specific users by this anaysis</w:t>
+        <w:t xml:space="preserve"> extend offer to other users and we can target specific users by this ana</w:t>
+      </w:r>
+      <w:r>
+        <w:t>l</w:t>
+      </w:r>
+      <w:r>
+        <w:t>ysis</w:t>
       </w:r>
       <w:r>
         <w:t>.</w:t>
       </w:r>
     </w:p>
+    <w:bookmarkEnd w:id="1"/>
     <w:p>
       <w:r>
         <w:rPr>
@@ -74,7 +82,15 @@
     </w:p>
     <w:p>
       <w:r>
-        <w:t>Python – Numpy and Pandas - Data Manipulation and formatting</w:t>
+        <w:t xml:space="preserve">Python – </w:t>
+      </w:r>
+      <w:proofErr w:type="spellStart"/>
+      <w:r>
+        <w:t>Numpy</w:t>
+      </w:r>
+      <w:proofErr w:type="spellEnd"/>
+      <w:r>
+        <w:t xml:space="preserve"> and Pandas - Data Manipulation and formatting</w:t>
       </w:r>
     </w:p>
     <w:p>

</xml_diff>